<commit_message>
atualizaçoes na parte de esof
</commit_message>
<xml_diff>
--- a/relatorio ESOF/relatorio.docx
+++ b/relatorio ESOF/relatorio.docx
@@ -167,7 +167,14 @@
           <w:sz w:val="36"/>
           <w:szCs w:val="36"/>
         </w:rPr>
-        <w:t>100%)</w:t>
+        <w:t>33</w:t>
+      </w:r>
+      <w:r>
+        <w:rPr>
+          <w:sz w:val="36"/>
+          <w:szCs w:val="36"/>
+        </w:rPr>
+        <w:t>%)</w:t>
       </w:r>
     </w:p>
     <w:p>
@@ -206,7 +213,14 @@
           <w:sz w:val="36"/>
           <w:szCs w:val="36"/>
         </w:rPr>
-        <w:t>100%)</w:t>
+        <w:t>34</w:t>
+      </w:r>
+      <w:r>
+        <w:rPr>
+          <w:sz w:val="36"/>
+          <w:szCs w:val="36"/>
+        </w:rPr>
+        <w:t>%)</w:t>
       </w:r>
     </w:p>
     <w:p>
@@ -245,7 +259,14 @@
           <w:sz w:val="36"/>
           <w:szCs w:val="36"/>
         </w:rPr>
-        <w:t>100%)</w:t>
+        <w:t>33</w:t>
+      </w:r>
+      <w:r>
+        <w:rPr>
+          <w:sz w:val="36"/>
+          <w:szCs w:val="36"/>
+        </w:rPr>
+        <w:t>%)</w:t>
       </w:r>
     </w:p>
     <w:p/>
@@ -282,35 +303,7 @@
           <w:sz w:val="40"/>
           <w:szCs w:val="40"/>
         </w:rPr>
-        <w:t>09</w:t>
-      </w:r>
-      <w:r>
-        <w:rPr>
-          <w:sz w:val="40"/>
-          <w:szCs w:val="40"/>
-        </w:rPr>
-        <w:t>/</w:t>
-      </w:r>
-      <w:r>
-        <w:rPr>
-          <w:sz w:val="40"/>
-          <w:szCs w:val="40"/>
-        </w:rPr>
-        <w:t>01</w:t>
-      </w:r>
-      <w:r>
-        <w:rPr>
-          <w:sz w:val="40"/>
-          <w:szCs w:val="40"/>
-        </w:rPr>
-        <w:t>/202</w:t>
-      </w:r>
-      <w:r>
-        <w:rPr>
-          <w:sz w:val="40"/>
-          <w:szCs w:val="40"/>
-        </w:rPr>
-        <w:t>4</w:t>
+        <w:t>09/01/2024</w:t>
       </w:r>
     </w:p>
     <w:p/>
@@ -386,7 +379,7 @@
             </w:rPr>
             <w:fldChar w:fldCharType="separate"/>
           </w:r>
-          <w:hyperlink w:anchor="_Toc155732170" w:history="1">
+          <w:hyperlink w:anchor="_Toc155809762" w:history="1">
             <w:r>
               <w:rPr>
                 <w:rStyle w:val="Hiperligao"/>
@@ -410,7 +403,7 @@
               <w:rPr>
                 <w:noProof/>
               </w:rPr>
-              <w:instrText xml:space="preserve"> PAGEREF _Toc155732170 \h </w:instrText>
+              <w:instrText xml:space="preserve"> PAGEREF _Toc155809762 \h </w:instrText>
             </w:r>
             <w:r>
               <w:rPr>
@@ -451,7 +444,7 @@
               <w14:ligatures w14:val="standardContextual"/>
             </w:rPr>
           </w:pPr>
-          <w:hyperlink w:anchor="_Toc155732171" w:history="1">
+          <w:hyperlink w:anchor="_Toc155809763" w:history="1">
             <w:r>
               <w:rPr>
                 <w:rStyle w:val="Hiperligao"/>
@@ -475,7 +468,7 @@
               <w:rPr>
                 <w:noProof/>
               </w:rPr>
-              <w:instrText xml:space="preserve"> PAGEREF _Toc155732171 \h </w:instrText>
+              <w:instrText xml:space="preserve"> PAGEREF _Toc155809763 \h </w:instrText>
             </w:r>
             <w:r>
               <w:rPr>
@@ -516,22 +509,14 @@
               <w14:ligatures w14:val="standardContextual"/>
             </w:rPr>
           </w:pPr>
-          <w:hyperlink w:anchor="_Toc155732172" w:history="1">
+          <w:hyperlink w:anchor="_Toc155809764" w:history="1">
             <w:r>
               <w:rPr>
                 <w:rStyle w:val="Hiperligao"/>
                 <w:noProof/>
-                <w:lang w:val="en-US" w:eastAsia="zh-CN"/>
-              </w:rPr>
-              <w:t>P</w:t>
-            </w:r>
-            <w:r>
-              <w:rPr>
-                <w:rStyle w:val="Hiperligao"/>
-                <w:noProof/>
                 <w:lang w:eastAsia="zh-CN"/>
               </w:rPr>
-              <w:t>laneamento do projeto</w:t>
+              <w:t>Planeamento do projeto</w:t>
             </w:r>
             <w:r>
               <w:rPr>
@@ -549,7 +534,7 @@
               <w:rPr>
                 <w:noProof/>
               </w:rPr>
-              <w:instrText xml:space="preserve"> PAGEREF _Toc155732172 \h </w:instrText>
+              <w:instrText xml:space="preserve"> PAGEREF _Toc155809764 \h </w:instrText>
             </w:r>
             <w:r>
               <w:rPr>
@@ -591,7 +576,7 @@
               <w14:ligatures w14:val="standardContextual"/>
             </w:rPr>
           </w:pPr>
-          <w:hyperlink w:anchor="_Toc155732173" w:history="1">
+          <w:hyperlink w:anchor="_Toc155809765" w:history="1">
             <w:r>
               <w:rPr>
                 <w:rStyle w:val="Hiperligao"/>
@@ -616,7 +601,7 @@
               <w:rPr>
                 <w:noProof/>
               </w:rPr>
-              <w:instrText xml:space="preserve"> PAGEREF _Toc155732173 \h </w:instrText>
+              <w:instrText xml:space="preserve"> PAGEREF _Toc155809765 \h </w:instrText>
             </w:r>
             <w:r>
               <w:rPr>
@@ -658,7 +643,7 @@
               <w14:ligatures w14:val="standardContextual"/>
             </w:rPr>
           </w:pPr>
-          <w:hyperlink w:anchor="_Toc155732174" w:history="1">
+          <w:hyperlink w:anchor="_Toc155809766" w:history="1">
             <w:r>
               <w:rPr>
                 <w:noProof/>
@@ -675,7 +660,7 @@
               <w:rPr>
                 <w:noProof/>
               </w:rPr>
-              <w:instrText xml:space="preserve"> PAGEREF _Toc155732174 \h </w:instrText>
+              <w:instrText xml:space="preserve"> PAGEREF _Toc155809766 \h </w:instrText>
             </w:r>
             <w:r>
               <w:rPr>
@@ -717,7 +702,7 @@
               <w14:ligatures w14:val="standardContextual"/>
             </w:rPr>
           </w:pPr>
-          <w:hyperlink w:anchor="_Toc155732175" w:history="1">
+          <w:hyperlink w:anchor="_Toc155809767" w:history="1">
             <w:r>
               <w:rPr>
                 <w:rStyle w:val="Hiperligao"/>
@@ -742,7 +727,7 @@
               <w:rPr>
                 <w:noProof/>
               </w:rPr>
-              <w:instrText xml:space="preserve"> PAGEREF _Toc155732175 \h </w:instrText>
+              <w:instrText xml:space="preserve"> PAGEREF _Toc155809767 \h </w:instrText>
             </w:r>
             <w:r>
               <w:rPr>
@@ -783,7 +768,7 @@
               <w14:ligatures w14:val="standardContextual"/>
             </w:rPr>
           </w:pPr>
-          <w:hyperlink w:anchor="_Toc155732176" w:history="1">
+          <w:hyperlink w:anchor="_Toc155809768" w:history="1">
             <w:r>
               <w:rPr>
                 <w:rStyle w:val="Hiperligao"/>
@@ -808,7 +793,7 @@
               <w:rPr>
                 <w:noProof/>
               </w:rPr>
-              <w:instrText xml:space="preserve"> PAGEREF _Toc155732176 \h </w:instrText>
+              <w:instrText xml:space="preserve"> PAGEREF _Toc155809768 \h </w:instrText>
             </w:r>
             <w:r>
               <w:rPr>
@@ -850,7 +835,7 @@
               <w14:ligatures w14:val="standardContextual"/>
             </w:rPr>
           </w:pPr>
-          <w:hyperlink w:anchor="_Toc155732177" w:history="1">
+          <w:hyperlink w:anchor="_Toc155809769" w:history="1">
             <w:r>
               <w:rPr>
                 <w:rStyle w:val="Hiperligao"/>
@@ -875,7 +860,7 @@
               <w:rPr>
                 <w:noProof/>
               </w:rPr>
-              <w:instrText xml:space="preserve"> PAGEREF _Toc155732177 \h </w:instrText>
+              <w:instrText xml:space="preserve"> PAGEREF _Toc155809769 \h </w:instrText>
             </w:r>
             <w:r>
               <w:rPr>
@@ -917,7 +902,7 @@
               <w14:ligatures w14:val="standardContextual"/>
             </w:rPr>
           </w:pPr>
-          <w:hyperlink w:anchor="_Toc155732178" w:history="1">
+          <w:hyperlink w:anchor="_Toc155809770" w:history="1">
             <w:r>
               <w:rPr>
                 <w:rStyle w:val="Hiperligao"/>
@@ -942,7 +927,7 @@
               <w:rPr>
                 <w:noProof/>
               </w:rPr>
-              <w:instrText xml:space="preserve"> PAGEREF _Toc155732178 \h </w:instrText>
+              <w:instrText xml:space="preserve"> PAGEREF _Toc155809770 \h </w:instrText>
             </w:r>
             <w:r>
               <w:rPr>
@@ -984,7 +969,7 @@
               <w14:ligatures w14:val="standardContextual"/>
             </w:rPr>
           </w:pPr>
-          <w:hyperlink w:anchor="_Toc155732179" w:history="1">
+          <w:hyperlink w:anchor="_Toc155809771" w:history="1">
             <w:r>
               <w:rPr>
                 <w:rStyle w:val="Hiperligao"/>
@@ -1009,7 +994,7 @@
               <w:rPr>
                 <w:noProof/>
               </w:rPr>
-              <w:instrText xml:space="preserve"> PAGEREF _Toc155732179 \h </w:instrText>
+              <w:instrText xml:space="preserve"> PAGEREF _Toc155809771 \h </w:instrText>
             </w:r>
             <w:r>
               <w:rPr>
@@ -1050,7 +1035,7 @@
               <w14:ligatures w14:val="standardContextual"/>
             </w:rPr>
           </w:pPr>
-          <w:hyperlink w:anchor="_Toc155732180" w:history="1">
+          <w:hyperlink w:anchor="_Toc155809772" w:history="1">
             <w:r>
               <w:rPr>
                 <w:rStyle w:val="Hiperligao"/>
@@ -1075,7 +1060,7 @@
               <w:rPr>
                 <w:noProof/>
               </w:rPr>
-              <w:instrText xml:space="preserve"> PAGEREF _Toc155732180 \h </w:instrText>
+              <w:instrText xml:space="preserve"> PAGEREF _Toc155809772 \h </w:instrText>
             </w:r>
             <w:r>
               <w:rPr>
@@ -1104,10 +1089,11 @@
         </w:p>
         <w:p>
           <w:pPr>
-            <w:pStyle w:val="ndice1"/>
+            <w:pStyle w:val="ndice2"/>
             <w:tabs>
               <w:tab w:val="right" w:leader="dot" w:pos="8296"/>
             </w:tabs>
+            <w:ind w:left="440"/>
             <w:rPr>
               <w:rFonts w:eastAsiaTheme="minorEastAsia"/>
               <w:noProof/>
@@ -1116,14 +1102,14 @@
               <w14:ligatures w14:val="standardContextual"/>
             </w:rPr>
           </w:pPr>
-          <w:hyperlink w:anchor="_Toc155732181" w:history="1">
+          <w:hyperlink w:anchor="_Toc155809773" w:history="1">
             <w:r>
               <w:rPr>
                 <w:rStyle w:val="Hiperligao"/>
                 <w:noProof/>
                 <w:lang w:eastAsia="zh-CN"/>
               </w:rPr>
-              <w:t>Testes Automáticos</w:t>
+              <w:t>Testes Automático</w:t>
             </w:r>
             <w:r>
               <w:rPr>
@@ -1141,7 +1127,7 @@
               <w:rPr>
                 <w:noProof/>
               </w:rPr>
-              <w:instrText xml:space="preserve"> PAGEREF _Toc155732181 \h </w:instrText>
+              <w:instrText xml:space="preserve"> PAGEREF _Toc155809773 \h </w:instrText>
             </w:r>
             <w:r>
               <w:rPr>
@@ -1158,7 +1144,7 @@
               <w:rPr>
                 <w:noProof/>
               </w:rPr>
-              <w:t>14</w:t>
+              <w:t>15</w:t>
             </w:r>
             <w:r>
               <w:rPr>
@@ -1170,10 +1156,11 @@
         </w:p>
         <w:p>
           <w:pPr>
-            <w:pStyle w:val="ndice1"/>
+            <w:pStyle w:val="ndice2"/>
             <w:tabs>
               <w:tab w:val="right" w:leader="dot" w:pos="8296"/>
             </w:tabs>
+            <w:ind w:left="440"/>
             <w:rPr>
               <w:rFonts w:eastAsiaTheme="minorEastAsia"/>
               <w:noProof/>
@@ -1182,7 +1169,7 @@
               <w14:ligatures w14:val="standardContextual"/>
             </w:rPr>
           </w:pPr>
-          <w:hyperlink w:anchor="_Toc155732182" w:history="1">
+          <w:hyperlink w:anchor="_Toc155809774" w:history="1">
             <w:r>
               <w:rPr>
                 <w:rStyle w:val="Hiperligao"/>
@@ -1207,7 +1194,7 @@
               <w:rPr>
                 <w:noProof/>
               </w:rPr>
-              <w:instrText xml:space="preserve"> PAGEREF _Toc155732182 \h </w:instrText>
+              <w:instrText xml:space="preserve"> PAGEREF _Toc155809774 \h </w:instrText>
             </w:r>
             <w:r>
               <w:rPr>
@@ -1224,7 +1211,74 @@
               <w:rPr>
                 <w:noProof/>
               </w:rPr>
-              <w:t>14</w:t>
+              <w:t>15</w:t>
+            </w:r>
+            <w:r>
+              <w:rPr>
+                <w:noProof/>
+              </w:rPr>
+              <w:fldChar w:fldCharType="end"/>
+            </w:r>
+          </w:hyperlink>
+        </w:p>
+        <w:p>
+          <w:pPr>
+            <w:pStyle w:val="ndice2"/>
+            <w:tabs>
+              <w:tab w:val="right" w:leader="dot" w:pos="8296"/>
+            </w:tabs>
+            <w:ind w:left="440"/>
+            <w:rPr>
+              <w:rFonts w:eastAsiaTheme="minorEastAsia"/>
+              <w:noProof/>
+              <w:kern w:val="2"/>
+              <w:lang w:eastAsia="pt-PT"/>
+              <w14:ligatures w14:val="standardContextual"/>
+            </w:rPr>
+          </w:pPr>
+          <w:hyperlink w:anchor="_Toc155809775" w:history="1">
+            <w:r>
+              <w:rPr>
+                <w:rStyle w:val="Hiperligao"/>
+                <w:noProof/>
+                <w:lang w:eastAsia="zh-CN"/>
+              </w:rPr>
+              <w:t>Debugging e Profiling</w:t>
+            </w:r>
+            <w:r>
+              <w:rPr>
+                <w:noProof/>
+              </w:rPr>
+              <w:tab/>
+            </w:r>
+            <w:r>
+              <w:rPr>
+                <w:noProof/>
+              </w:rPr>
+              <w:fldChar w:fldCharType="begin"/>
+            </w:r>
+            <w:r>
+              <w:rPr>
+                <w:noProof/>
+              </w:rPr>
+              <w:instrText xml:space="preserve"> PAGEREF _Toc155809775 \h </w:instrText>
+            </w:r>
+            <w:r>
+              <w:rPr>
+                <w:noProof/>
+              </w:rPr>
+            </w:r>
+            <w:r>
+              <w:rPr>
+                <w:noProof/>
+              </w:rPr>
+              <w:fldChar w:fldCharType="separate"/>
+            </w:r>
+            <w:r>
+              <w:rPr>
+                <w:noProof/>
+              </w:rPr>
+              <w:t>16</w:t>
             </w:r>
             <w:r>
               <w:rPr>
@@ -1267,7 +1321,7 @@
           <w:szCs w:val="40"/>
         </w:rPr>
       </w:pPr>
-      <w:bookmarkStart w:id="0" w:name="_Toc155732170"/>
+      <w:bookmarkStart w:id="0" w:name="_Toc155809762"/>
       <w:r>
         <w:rPr>
           <w:color w:val="2E5395"/>
@@ -1866,7 +1920,7 @@
       <w:pPr>
         <w:pStyle w:val="Ttulo1"/>
       </w:pPr>
-      <w:bookmarkStart w:id="1" w:name="_Toc155732171"/>
+      <w:bookmarkStart w:id="1" w:name="_Toc155809763"/>
       <w:r>
         <w:t>Especificação do problema</w:t>
       </w:r>
@@ -1876,7 +1930,7 @@
       <w:pPr>
         <w:jc w:val="both"/>
         <w:rPr>
-          <w:lang w:val="en-US" w:eastAsia="zh-CN"/>
+          <w:lang w:eastAsia="zh-CN"/>
         </w:rPr>
       </w:pPr>
       <w:r>
@@ -1886,7 +1940,7 @@
     <w:p>
       <w:pPr>
         <w:rPr>
-          <w:lang w:val="en-US" w:eastAsia="zh-CN"/>
+          <w:lang w:eastAsia="zh-CN"/>
         </w:rPr>
       </w:pPr>
     </w:p>
@@ -1897,26 +1951,18 @@
           <w:lang w:eastAsia="zh-CN"/>
         </w:rPr>
       </w:pPr>
-      <w:bookmarkStart w:id="2" w:name="_Toc155732172"/>
-      <w:r>
-        <w:rPr>
-          <w:lang w:val="en-US" w:eastAsia="zh-CN"/>
+      <w:bookmarkStart w:id="2" w:name="_Toc155809764"/>
+      <w:r>
+        <w:rPr>
+          <w:lang w:eastAsia="zh-CN"/>
         </w:rPr>
         <w:t>P</w:t>
       </w:r>
-      <w:proofErr w:type="spellStart"/>
-      <w:r>
-        <w:rPr>
-          <w:lang w:eastAsia="zh-CN"/>
-        </w:rPr>
-        <w:t>laneamento</w:t>
-      </w:r>
-      <w:proofErr w:type="spellEnd"/>
-      <w:r>
-        <w:rPr>
-          <w:lang w:eastAsia="zh-CN"/>
-        </w:rPr>
-        <w:t xml:space="preserve"> do projeto</w:t>
+      <w:r>
+        <w:rPr>
+          <w:lang w:eastAsia="zh-CN"/>
+        </w:rPr>
+        <w:t>laneamento do projeto</w:t>
       </w:r>
       <w:bookmarkEnd w:id="2"/>
     </w:p>
@@ -1938,7 +1984,7 @@
           <w:lang w:eastAsia="zh-CN"/>
         </w:rPr>
       </w:pPr>
-      <w:bookmarkStart w:id="3" w:name="_Toc155732173"/>
+      <w:bookmarkStart w:id="3" w:name="_Toc155809765"/>
       <w:r>
         <w:rPr>
           <w:lang w:eastAsia="zh-CN"/>
@@ -1954,7 +2000,7 @@
           <w:lang w:eastAsia="zh-CN"/>
         </w:rPr>
       </w:pPr>
-      <w:bookmarkStart w:id="4" w:name="_Toc155732174"/>
+      <w:bookmarkStart w:id="4" w:name="_Toc155809766"/>
       <w:r>
         <w:rPr>
           <w:noProof/>
@@ -2026,7 +2072,7 @@
           <w:lang w:eastAsia="zh-CN"/>
         </w:rPr>
       </w:pPr>
-      <w:bookmarkStart w:id="5" w:name="_Toc155732175"/>
+      <w:bookmarkStart w:id="5" w:name="_Toc155809767"/>
       <w:r>
         <w:rPr>
           <w:lang w:eastAsia="zh-CN"/>
@@ -2061,7 +2107,7 @@
           <w:lang w:eastAsia="zh-CN"/>
         </w:rPr>
         <w:drawing>
-          <wp:inline distT="0" distB="0" distL="0" distR="0" wp14:anchorId="414BD457" wp14:editId="6D778ACB">
+          <wp:inline distT="0" distB="0" distL="0" distR="0" wp14:anchorId="414BD457" wp14:editId="1CEA3011">
             <wp:extent cx="5271770" cy="1556426"/>
             <wp:effectExtent l="0" t="0" r="5080" b="5715"/>
             <wp:docPr id="1011254441" name="Imagem 7"/>
@@ -2134,7 +2180,7 @@
           <w:lang w:eastAsia="zh-CN"/>
         </w:rPr>
       </w:pPr>
-      <w:bookmarkStart w:id="6" w:name="_Toc155732176"/>
+      <w:bookmarkStart w:id="6" w:name="_Toc155809768"/>
       <w:r>
         <w:rPr>
           <w:lang w:eastAsia="zh-CN"/>
@@ -2144,7 +2190,7 @@
       <w:bookmarkEnd w:id="6"/>
       <w:r>
         <w:rPr>
-          <w:lang w:val="en-US" w:eastAsia="zh-CN"/>
+          <w:lang w:eastAsia="zh-CN"/>
         </w:rPr>
         <w:t xml:space="preserve"> </w:t>
       </w:r>
@@ -2156,7 +2202,7 @@
           <w:lang w:eastAsia="zh-CN"/>
         </w:rPr>
       </w:pPr>
-      <w:bookmarkStart w:id="7" w:name="_Toc155732177"/>
+      <w:bookmarkStart w:id="7" w:name="_Toc155809769"/>
       <w:r>
         <w:rPr>
           <w:lang w:eastAsia="zh-CN"/>
@@ -2738,11 +2784,11 @@
             </w:r>
             <w:proofErr w:type="gramEnd"/>
             <w:r>
-              <w:t xml:space="preserve"> uma compra emite uma fatura com todas as informações do utilizador </w:t>
+              <w:t xml:space="preserve"> uma compra emite uma fatura com todas </w:t>
             </w:r>
             <w:r>
               <w:lastRenderedPageBreak/>
-              <w:t>e da compra.</w:t>
+              <w:t>as informações do utilizador e da compra.</w:t>
             </w:r>
           </w:p>
         </w:tc>
@@ -3303,7 +3349,7 @@
           <w:lang w:eastAsia="zh-CN"/>
         </w:rPr>
       </w:pPr>
-      <w:bookmarkStart w:id="8" w:name="_Toc155732178"/>
+      <w:bookmarkStart w:id="8" w:name="_Toc155809770"/>
       <w:r>
         <w:rPr>
           <w:lang w:eastAsia="zh-CN"/>
@@ -3728,7 +3774,7 @@
           <w:lang w:eastAsia="zh-CN"/>
         </w:rPr>
       </w:pPr>
-      <w:bookmarkStart w:id="9" w:name="_Toc155732179"/>
+      <w:bookmarkStart w:id="9" w:name="_Toc155809771"/>
       <w:r>
         <w:rPr>
           <w:lang w:eastAsia="zh-CN"/>
@@ -4043,7 +4089,7 @@
           <w:lang w:eastAsia="zh-CN"/>
         </w:rPr>
         <w:drawing>
-          <wp:anchor distT="0" distB="0" distL="114300" distR="114300" simplePos="0" relativeHeight="251676672" behindDoc="1" locked="0" layoutInCell="1" allowOverlap="1" wp14:anchorId="4ADF0D9A" wp14:editId="79DB59F0">
+          <wp:anchor distT="0" distB="0" distL="114300" distR="114300" simplePos="0" relativeHeight="251676672" behindDoc="1" locked="0" layoutInCell="1" allowOverlap="1" wp14:anchorId="4ADF0D9A" wp14:editId="5B77C5C0">
             <wp:simplePos x="0" y="0"/>
             <wp:positionH relativeFrom="column">
               <wp:posOffset>85725</wp:posOffset>
@@ -4354,7 +4400,7 @@
           <w:lang w:eastAsia="zh-CN"/>
         </w:rPr>
         <w:drawing>
-          <wp:inline distT="0" distB="0" distL="0" distR="0" wp14:anchorId="38A41CD7" wp14:editId="73E1DB1C">
+          <wp:inline distT="0" distB="0" distL="0" distR="0" wp14:anchorId="38A41CD7" wp14:editId="597AEA34">
             <wp:extent cx="5274310" cy="3291205"/>
             <wp:effectExtent l="0" t="0" r="2540" b="4445"/>
             <wp:docPr id="1295987039" name="Imagem 3"/>
@@ -4926,7 +4972,7 @@
           <w:lang w:eastAsia="zh-CN"/>
         </w:rPr>
       </w:pPr>
-      <w:bookmarkStart w:id="10" w:name="_Toc155732180"/>
+      <w:bookmarkStart w:id="10" w:name="_Toc155809772"/>
       <w:r>
         <w:rPr>
           <w:lang w:eastAsia="zh-CN"/>
@@ -4941,24 +4987,31 @@
           <w:lang w:eastAsia="zh-CN"/>
         </w:rPr>
       </w:pPr>
-    </w:p>
-    <w:p>
-      <w:pPr>
+      <w:r>
         <w:rPr>
           <w:noProof/>
-          <w:lang w:eastAsia="zh-CN"/>
-        </w:rPr>
-      </w:pPr>
-      <w:r>
-        <w:rPr>
-          <w:noProof/>
-          <w:lang w:eastAsia="zh-CN"/>
         </w:rPr>
         <w:drawing>
-          <wp:inline distT="0" distB="0" distL="0" distR="0" wp14:anchorId="318BC9BC" wp14:editId="3C720D0C">
-            <wp:extent cx="5274310" cy="2713990"/>
+          <wp:anchor distT="0" distB="0" distL="114300" distR="114300" simplePos="0" relativeHeight="251677696" behindDoc="1" locked="0" layoutInCell="1" allowOverlap="1" wp14:anchorId="02594EBC" wp14:editId="22E22A3B">
+            <wp:simplePos x="0" y="0"/>
+            <wp:positionH relativeFrom="column">
+              <wp:posOffset>-161925</wp:posOffset>
+            </wp:positionH>
+            <wp:positionV relativeFrom="paragraph">
+              <wp:posOffset>205105</wp:posOffset>
+            </wp:positionV>
+            <wp:extent cx="5274310" cy="2520315"/>
             <wp:effectExtent l="0" t="0" r="2540" b="0"/>
-            <wp:docPr id="668838703" name="Imagem 8"/>
+            <wp:wrapTight wrapText="bothSides">
+              <wp:wrapPolygon edited="0">
+                <wp:start x="0" y="0"/>
+                <wp:lineTo x="0" y="21388"/>
+                <wp:lineTo x="21532" y="21388"/>
+                <wp:lineTo x="21532" y="0"/>
+                <wp:lineTo x="0" y="0"/>
+              </wp:wrapPolygon>
+            </wp:wrapTight>
+            <wp:docPr id="104977918" name="Imagem 1" descr="Uma imagem com captura de ecrã, texto, software, Software de multimédia&#10;&#10;Descrição gerada automaticamente"/>
             <wp:cNvGraphicFramePr>
               <a:graphicFrameLocks xmlns:a="http://schemas.openxmlformats.org/drawingml/2006/main" noChangeAspect="1"/>
             </wp:cNvGraphicFramePr>
@@ -4966,7 +5019,7 @@
               <a:graphicData uri="http://schemas.openxmlformats.org/drawingml/2006/picture">
                 <pic:pic xmlns:pic="http://schemas.openxmlformats.org/drawingml/2006/picture">
                   <pic:nvPicPr>
-                    <pic:cNvPr id="668838703" name="Imagem 668838703"/>
+                    <pic:cNvPr id="104977918" name="Imagem 1" descr="Uma imagem com captura de ecrã, texto, software, Software de multimédia&#10;&#10;Descrição gerada automaticamente"/>
                     <pic:cNvPicPr/>
                   </pic:nvPicPr>
                   <pic:blipFill>
@@ -4984,7 +5037,387 @@
                   <pic:spPr>
                     <a:xfrm>
                       <a:off x="0" y="0"/>
-                      <a:ext cx="5274310" cy="2713990"/>
+                      <a:ext cx="5274310" cy="2520315"/>
+                    </a:xfrm>
+                    <a:prstGeom prst="rect">
+                      <a:avLst/>
+                    </a:prstGeom>
+                  </pic:spPr>
+                </pic:pic>
+              </a:graphicData>
+            </a:graphic>
+          </wp:anchor>
+        </w:drawing>
+      </w:r>
+    </w:p>
+    <w:p>
+      <w:pPr>
+        <w:rPr>
+          <w:noProof/>
+          <w:lang w:eastAsia="zh-CN"/>
+        </w:rPr>
+      </w:pPr>
+    </w:p>
+    <w:p>
+      <w:pPr>
+        <w:rPr>
+          <w:noProof/>
+          <w:lang w:eastAsia="zh-CN"/>
+        </w:rPr>
+      </w:pPr>
+    </w:p>
+    <w:p>
+      <w:pPr>
+        <w:rPr>
+          <w:lang w:eastAsia="zh-CN"/>
+        </w:rPr>
+      </w:pPr>
+      <w:r>
+        <w:rPr>
+          <w:noProof/>
+        </w:rPr>
+        <w:drawing>
+          <wp:anchor distT="0" distB="0" distL="114300" distR="114300" simplePos="0" relativeHeight="251678720" behindDoc="1" locked="0" layoutInCell="1" allowOverlap="1" wp14:anchorId="51F93813" wp14:editId="1378F881">
+            <wp:simplePos x="0" y="0"/>
+            <wp:positionH relativeFrom="column">
+              <wp:posOffset>-171450</wp:posOffset>
+            </wp:positionH>
+            <wp:positionV relativeFrom="paragraph">
+              <wp:posOffset>685800</wp:posOffset>
+            </wp:positionV>
+            <wp:extent cx="5274310" cy="2505075"/>
+            <wp:effectExtent l="0" t="0" r="2540" b="9525"/>
+            <wp:wrapTight wrapText="bothSides">
+              <wp:wrapPolygon edited="0">
+                <wp:start x="0" y="0"/>
+                <wp:lineTo x="0" y="21518"/>
+                <wp:lineTo x="21532" y="21518"/>
+                <wp:lineTo x="21532" y="0"/>
+                <wp:lineTo x="0" y="0"/>
+              </wp:wrapPolygon>
+            </wp:wrapTight>
+            <wp:docPr id="289220273" name="Imagem 1" descr="Uma imagem com captura de ecrã, texto, software, Software de multimédia&#10;&#10;Descrição gerada automaticamente"/>
+            <wp:cNvGraphicFramePr>
+              <a:graphicFrameLocks xmlns:a="http://schemas.openxmlformats.org/drawingml/2006/main" noChangeAspect="1"/>
+            </wp:cNvGraphicFramePr>
+            <a:graphic xmlns:a="http://schemas.openxmlformats.org/drawingml/2006/main">
+              <a:graphicData uri="http://schemas.openxmlformats.org/drawingml/2006/picture">
+                <pic:pic xmlns:pic="http://schemas.openxmlformats.org/drawingml/2006/picture">
+                  <pic:nvPicPr>
+                    <pic:cNvPr id="289220273" name="Imagem 1" descr="Uma imagem com captura de ecrã, texto, software, Software de multimédia&#10;&#10;Descrição gerada automaticamente"/>
+                    <pic:cNvPicPr/>
+                  </pic:nvPicPr>
+                  <pic:blipFill>
+                    <a:blip r:embed="rId16" cstate="print">
+                      <a:extLst>
+                        <a:ext uri="{28A0092B-C50C-407E-A947-70E740481C1C}">
+                          <a14:useLocalDpi xmlns:a14="http://schemas.microsoft.com/office/drawing/2010/main" val="0"/>
+                        </a:ext>
+                      </a:extLst>
+                    </a:blip>
+                    <a:stretch>
+                      <a:fillRect/>
+                    </a:stretch>
+                  </pic:blipFill>
+                  <pic:spPr>
+                    <a:xfrm>
+                      <a:off x="0" y="0"/>
+                      <a:ext cx="5274310" cy="2505075"/>
+                    </a:xfrm>
+                    <a:prstGeom prst="rect">
+                      <a:avLst/>
+                    </a:prstGeom>
+                  </pic:spPr>
+                </pic:pic>
+              </a:graphicData>
+            </a:graphic>
+          </wp:anchor>
+        </w:drawing>
+      </w:r>
+      <w:r>
+        <w:rPr>
+          <w:lang w:eastAsia="zh-CN"/>
+        </w:rPr>
+        <w:t xml:space="preserve">Ao analisar o projeto </w:t>
+      </w:r>
+      <w:proofErr w:type="spellStart"/>
+      <w:r>
+        <w:rPr>
+          <w:lang w:eastAsia="zh-CN"/>
+        </w:rPr>
+        <w:t>Laravel</w:t>
+      </w:r>
+      <w:proofErr w:type="spellEnd"/>
+      <w:r>
+        <w:rPr>
+          <w:lang w:eastAsia="zh-CN"/>
+        </w:rPr>
+        <w:t xml:space="preserve"> com o </w:t>
+      </w:r>
+      <w:proofErr w:type="spellStart"/>
+      <w:r>
+        <w:rPr>
+          <w:lang w:eastAsia="zh-CN"/>
+        </w:rPr>
+        <w:t>SonarCloud</w:t>
+      </w:r>
+      <w:proofErr w:type="spellEnd"/>
+      <w:r>
+        <w:rPr>
+          <w:lang w:eastAsia="zh-CN"/>
+        </w:rPr>
+        <w:t xml:space="preserve">, recebemos notas </w:t>
+      </w:r>
+      <w:r>
+        <w:rPr>
+          <w:lang w:eastAsia="zh-CN"/>
+        </w:rPr>
+        <w:t>B</w:t>
+      </w:r>
+      <w:r>
+        <w:rPr>
+          <w:lang w:eastAsia="zh-CN"/>
+        </w:rPr>
+        <w:t xml:space="preserve"> e </w:t>
+      </w:r>
+      <w:proofErr w:type="spellStart"/>
+      <w:r>
+        <w:rPr>
+          <w:lang w:eastAsia="zh-CN"/>
+        </w:rPr>
+        <w:t>E</w:t>
+      </w:r>
+      <w:proofErr w:type="spellEnd"/>
+      <w:r>
+        <w:rPr>
+          <w:lang w:eastAsia="zh-CN"/>
+        </w:rPr>
+        <w:t xml:space="preserve">, indicando possíveis problemas. As mensagens de erro detalhadas revelaram que alguns desses problemas estão vinculados ao </w:t>
+      </w:r>
+      <w:proofErr w:type="spellStart"/>
+      <w:r>
+        <w:rPr>
+          <w:lang w:eastAsia="zh-CN"/>
+        </w:rPr>
+        <w:t>Laravel</w:t>
+      </w:r>
+      <w:proofErr w:type="spellEnd"/>
+      <w:r>
+        <w:rPr>
+          <w:lang w:eastAsia="zh-CN"/>
+        </w:rPr>
+        <w:t>.</w:t>
+      </w:r>
+    </w:p>
+    <w:p>
+      <w:pPr>
+        <w:rPr>
+          <w:lang w:eastAsia="zh-CN"/>
+        </w:rPr>
+      </w:pPr>
+    </w:p>
+    <w:p>
+      <w:pPr>
+        <w:rPr>
+          <w:lang w:eastAsia="zh-CN"/>
+        </w:rPr>
+      </w:pPr>
+      <w:r>
+        <w:rPr>
+          <w:lang w:eastAsia="zh-CN"/>
+        </w:rPr>
+        <w:t xml:space="preserve">Como é possível ver na imagem acima, os 4 bugs que aparecem são relativos ao </w:t>
+      </w:r>
+      <w:proofErr w:type="spellStart"/>
+      <w:r>
+        <w:rPr>
+          <w:lang w:eastAsia="zh-CN"/>
+        </w:rPr>
+        <w:t>laravel</w:t>
+      </w:r>
+      <w:proofErr w:type="spellEnd"/>
+    </w:p>
+    <w:p>
+      <w:pPr>
+        <w:rPr>
+          <w:lang w:eastAsia="zh-CN"/>
+        </w:rPr>
+      </w:pPr>
+    </w:p>
+    <w:p>
+      <w:pPr>
+        <w:rPr>
+          <w:lang w:eastAsia="zh-CN"/>
+        </w:rPr>
+      </w:pPr>
+    </w:p>
+    <w:p>
+      <w:pPr>
+        <w:rPr>
+          <w:lang w:eastAsia="zh-CN"/>
+        </w:rPr>
+      </w:pPr>
+    </w:p>
+    <w:p>
+      <w:pPr>
+        <w:rPr>
+          <w:lang w:eastAsia="zh-CN"/>
+        </w:rPr>
+      </w:pPr>
+      <w:r>
+        <w:rPr>
+          <w:noProof/>
+        </w:rPr>
+        <w:lastRenderedPageBreak/>
+        <w:drawing>
+          <wp:anchor distT="0" distB="0" distL="114300" distR="114300" simplePos="0" relativeHeight="251679744" behindDoc="1" locked="0" layoutInCell="1" allowOverlap="1" wp14:anchorId="7C68CDE7" wp14:editId="6DF60DB6">
+            <wp:simplePos x="0" y="0"/>
+            <wp:positionH relativeFrom="column">
+              <wp:posOffset>-66675</wp:posOffset>
+            </wp:positionH>
+            <wp:positionV relativeFrom="paragraph">
+              <wp:posOffset>485775</wp:posOffset>
+            </wp:positionV>
+            <wp:extent cx="5274310" cy="2501265"/>
+            <wp:effectExtent l="0" t="0" r="2540" b="0"/>
+            <wp:wrapTight wrapText="bothSides">
+              <wp:wrapPolygon edited="0">
+                <wp:start x="0" y="0"/>
+                <wp:lineTo x="0" y="21386"/>
+                <wp:lineTo x="21532" y="21386"/>
+                <wp:lineTo x="21532" y="0"/>
+                <wp:lineTo x="0" y="0"/>
+              </wp:wrapPolygon>
+            </wp:wrapTight>
+            <wp:docPr id="1136769389" name="Imagem 1" descr="Uma imagem com captura de ecrã, software, Software de multimédia, Software gráfico&#10;&#10;Descrição gerada automaticamente"/>
+            <wp:cNvGraphicFramePr>
+              <a:graphicFrameLocks xmlns:a="http://schemas.openxmlformats.org/drawingml/2006/main" noChangeAspect="1"/>
+            </wp:cNvGraphicFramePr>
+            <a:graphic xmlns:a="http://schemas.openxmlformats.org/drawingml/2006/main">
+              <a:graphicData uri="http://schemas.openxmlformats.org/drawingml/2006/picture">
+                <pic:pic xmlns:pic="http://schemas.openxmlformats.org/drawingml/2006/picture">
+                  <pic:nvPicPr>
+                    <pic:cNvPr id="1136769389" name="Imagem 1" descr="Uma imagem com captura de ecrã, software, Software de multimédia, Software gráfico&#10;&#10;Descrição gerada automaticamente"/>
+                    <pic:cNvPicPr/>
+                  </pic:nvPicPr>
+                  <pic:blipFill>
+                    <a:blip r:embed="rId17" cstate="print">
+                      <a:extLst>
+                        <a:ext uri="{28A0092B-C50C-407E-A947-70E740481C1C}">
+                          <a14:useLocalDpi xmlns:a14="http://schemas.microsoft.com/office/drawing/2010/main" val="0"/>
+                        </a:ext>
+                      </a:extLst>
+                    </a:blip>
+                    <a:stretch>
+                      <a:fillRect/>
+                    </a:stretch>
+                  </pic:blipFill>
+                  <pic:spPr>
+                    <a:xfrm>
+                      <a:off x="0" y="0"/>
+                      <a:ext cx="5274310" cy="2501265"/>
+                    </a:xfrm>
+                    <a:prstGeom prst="rect">
+                      <a:avLst/>
+                    </a:prstGeom>
+                  </pic:spPr>
+                </pic:pic>
+              </a:graphicData>
+            </a:graphic>
+          </wp:anchor>
+        </w:drawing>
+      </w:r>
+    </w:p>
+    <w:p>
+      <w:pPr>
+        <w:spacing w:after="0" w:line="240" w:lineRule="auto"/>
+        <w:rPr>
+          <w:lang w:eastAsia="zh-CN"/>
+        </w:rPr>
+      </w:pPr>
+    </w:p>
+    <w:p>
+      <w:pPr>
+        <w:spacing w:after="0" w:line="240" w:lineRule="auto"/>
+        <w:rPr>
+          <w:lang w:eastAsia="zh-CN"/>
+        </w:rPr>
+      </w:pPr>
+    </w:p>
+    <w:p>
+      <w:pPr>
+        <w:spacing w:after="0" w:line="240" w:lineRule="auto"/>
+        <w:rPr>
+          <w:lang w:eastAsia="zh-CN"/>
+        </w:rPr>
+      </w:pPr>
+    </w:p>
+    <w:p>
+      <w:pPr>
+        <w:spacing w:after="0" w:line="240" w:lineRule="auto"/>
+        <w:rPr>
+          <w:lang w:eastAsia="zh-CN"/>
+        </w:rPr>
+      </w:pPr>
+      <w:r>
+        <w:rPr>
+          <w:lang w:eastAsia="zh-CN"/>
+        </w:rPr>
+        <w:t xml:space="preserve">Relativamente aos erros de segurança o que aparece também é um erro de </w:t>
+      </w:r>
+      <w:proofErr w:type="spellStart"/>
+      <w:r>
+        <w:rPr>
+          <w:lang w:eastAsia="zh-CN"/>
+        </w:rPr>
+        <w:t>laravel</w:t>
+      </w:r>
+      <w:proofErr w:type="spellEnd"/>
+    </w:p>
+    <w:p>
+      <w:pPr>
+        <w:spacing w:after="0" w:line="240" w:lineRule="auto"/>
+        <w:rPr>
+          <w:lang w:eastAsia="zh-CN"/>
+        </w:rPr>
+      </w:pPr>
+    </w:p>
+    <w:p>
+      <w:pPr>
+        <w:spacing w:after="0" w:line="240" w:lineRule="auto"/>
+        <w:rPr>
+          <w:lang w:eastAsia="zh-CN"/>
+        </w:rPr>
+      </w:pPr>
+      <w:r>
+        <w:rPr>
+          <w:noProof/>
+        </w:rPr>
+        <w:drawing>
+          <wp:inline distT="0" distB="0" distL="0" distR="0" wp14:anchorId="086A65D2" wp14:editId="507EBE9C">
+            <wp:extent cx="5274310" cy="1378585"/>
+            <wp:effectExtent l="0" t="0" r="2540" b="0"/>
+            <wp:docPr id="1843756431" name="Imagem 1" descr="Uma imagem com texto, software, Software de multimédia, Tipo de letra&#10;&#10;Descrição gerada automaticamente"/>
+            <wp:cNvGraphicFramePr>
+              <a:graphicFrameLocks xmlns:a="http://schemas.openxmlformats.org/drawingml/2006/main" noChangeAspect="1"/>
+            </wp:cNvGraphicFramePr>
+            <a:graphic xmlns:a="http://schemas.openxmlformats.org/drawingml/2006/main">
+              <a:graphicData uri="http://schemas.openxmlformats.org/drawingml/2006/picture">
+                <pic:pic xmlns:pic="http://schemas.openxmlformats.org/drawingml/2006/picture">
+                  <pic:nvPicPr>
+                    <pic:cNvPr id="1843756431" name="Imagem 1" descr="Uma imagem com texto, software, Software de multimédia, Tipo de letra&#10;&#10;Descrição gerada automaticamente"/>
+                    <pic:cNvPicPr/>
+                  </pic:nvPicPr>
+                  <pic:blipFill>
+                    <a:blip r:embed="rId18"/>
+                    <a:stretch>
+                      <a:fillRect/>
+                    </a:stretch>
+                  </pic:blipFill>
+                  <pic:spPr>
+                    <a:xfrm>
+                      <a:off x="0" y="0"/>
+                      <a:ext cx="5274310" cy="1378585"/>
                     </a:xfrm>
                     <a:prstGeom prst="rect">
                       <a:avLst/>
@@ -4999,92 +5432,87 @@
     </w:p>
     <w:p>
       <w:pPr>
-        <w:rPr>
-          <w:noProof/>
-          <w:lang w:eastAsia="zh-CN"/>
-        </w:rPr>
-      </w:pPr>
-    </w:p>
-    <w:p>
-      <w:pPr>
-        <w:rPr>
-          <w:lang w:eastAsia="zh-CN"/>
-        </w:rPr>
-      </w:pPr>
-      <w:r>
-        <w:rPr>
-          <w:lang w:eastAsia="zh-CN"/>
-        </w:rPr>
-        <w:t xml:space="preserve">Ao analisar o projeto </w:t>
+        <w:spacing w:after="0" w:line="240" w:lineRule="auto"/>
+        <w:rPr>
+          <w:lang w:eastAsia="zh-CN"/>
+        </w:rPr>
+      </w:pPr>
+    </w:p>
+    <w:p>
+      <w:pPr>
+        <w:spacing w:after="0" w:line="240" w:lineRule="auto"/>
+        <w:rPr>
+          <w:lang w:eastAsia="zh-CN"/>
+        </w:rPr>
+      </w:pPr>
+    </w:p>
+    <w:p>
+      <w:pPr>
+        <w:spacing w:after="0" w:line="240" w:lineRule="auto"/>
+        <w:rPr>
+          <w:lang w:eastAsia="zh-CN"/>
+        </w:rPr>
+      </w:pPr>
+      <w:r>
+        <w:rPr>
+          <w:lang w:eastAsia="zh-CN"/>
+        </w:rPr>
+        <w:t xml:space="preserve">Na parte da </w:t>
       </w:r>
       <w:proofErr w:type="spellStart"/>
       <w:r>
         <w:rPr>
           <w:lang w:eastAsia="zh-CN"/>
         </w:rPr>
-        <w:t>Laravel</w:t>
+        <w:t>maintainability</w:t>
       </w:r>
       <w:proofErr w:type="spellEnd"/>
       <w:r>
         <w:rPr>
           <w:lang w:eastAsia="zh-CN"/>
         </w:rPr>
-        <w:t xml:space="preserve"> com o </w:t>
+        <w:t xml:space="preserve"> o erro que aparece também é relativo ao </w:t>
       </w:r>
       <w:proofErr w:type="spellStart"/>
       <w:r>
         <w:rPr>
           <w:lang w:eastAsia="zh-CN"/>
         </w:rPr>
-        <w:t>SonarCloud</w:t>
+        <w:t>bootstrap</w:t>
       </w:r>
       <w:proofErr w:type="spellEnd"/>
       <w:r>
         <w:rPr>
           <w:lang w:eastAsia="zh-CN"/>
         </w:rPr>
-        <w:t xml:space="preserve">, recebemos notas D e </w:t>
+        <w:t xml:space="preserve"> </w:t>
       </w:r>
       <w:proofErr w:type="spellStart"/>
       <w:r>
         <w:rPr>
           <w:lang w:eastAsia="zh-CN"/>
         </w:rPr>
-        <w:t>E</w:t>
+        <w:t>default</w:t>
       </w:r>
       <w:proofErr w:type="spellEnd"/>
       <w:r>
         <w:rPr>
           <w:lang w:eastAsia="zh-CN"/>
         </w:rPr>
-        <w:t xml:space="preserve">, indicando possíveis problemas. As mensagens de erro detalhadas revelaram que alguns desses problemas estão vinculados ao </w:t>
+        <w:t xml:space="preserve"> do </w:t>
       </w:r>
       <w:proofErr w:type="spellStart"/>
       <w:r>
         <w:rPr>
           <w:lang w:eastAsia="zh-CN"/>
         </w:rPr>
-        <w:t>Laravel</w:t>
+        <w:t>laravel</w:t>
       </w:r>
       <w:proofErr w:type="spellEnd"/>
       <w:r>
         <w:rPr>
           <w:lang w:eastAsia="zh-CN"/>
         </w:rPr>
-        <w:t xml:space="preserve"> e ao </w:t>
-      </w:r>
-      <w:proofErr w:type="spellStart"/>
-      <w:r>
-        <w:rPr>
-          <w:lang w:eastAsia="zh-CN"/>
-        </w:rPr>
-        <w:t>Webgrind</w:t>
-      </w:r>
-      <w:proofErr w:type="spellEnd"/>
-      <w:r>
-        <w:rPr>
-          <w:lang w:eastAsia="zh-CN"/>
-        </w:rPr>
         <w:t>.</w:t>
       </w:r>
     </w:p>
@@ -5104,24 +5532,37 @@
     </w:p>
     <w:p>
       <w:pPr>
-        <w:rPr>
-          <w:lang w:eastAsia="zh-CN"/>
-        </w:rPr>
-      </w:pPr>
-    </w:p>
-    <w:p>
-      <w:pPr>
-        <w:pStyle w:val="Ttulo1"/>
-        <w:rPr>
-          <w:lang w:eastAsia="zh-CN"/>
-        </w:rPr>
-      </w:pPr>
-      <w:bookmarkStart w:id="11" w:name="_Toc155732181"/>
-      <w:r>
-        <w:rPr>
-          <w:lang w:eastAsia="zh-CN"/>
-        </w:rPr>
-        <w:t>Testes Automáticos</w:t>
+        <w:spacing w:after="0" w:line="240" w:lineRule="auto"/>
+        <w:rPr>
+          <w:lang w:eastAsia="zh-CN"/>
+        </w:rPr>
+      </w:pPr>
+    </w:p>
+    <w:p>
+      <w:pPr>
+        <w:spacing w:after="0" w:line="240" w:lineRule="auto"/>
+        <w:rPr>
+          <w:lang w:eastAsia="zh-CN"/>
+        </w:rPr>
+      </w:pPr>
+    </w:p>
+    <w:p>
+      <w:pPr>
+        <w:pStyle w:val="Ttulo2"/>
+        <w:rPr>
+          <w:sz w:val="44"/>
+          <w:szCs w:val="44"/>
+          <w:lang w:eastAsia="zh-CN"/>
+        </w:rPr>
+      </w:pPr>
+      <w:bookmarkStart w:id="11" w:name="_Toc155809773"/>
+      <w:r>
+        <w:rPr>
+          <w:sz w:val="44"/>
+          <w:szCs w:val="44"/>
+          <w:lang w:eastAsia="zh-CN"/>
+        </w:rPr>
+        <w:t>Testes Automático</w:t>
       </w:r>
       <w:bookmarkEnd w:id="11"/>
     </w:p>
@@ -5159,7 +5600,7 @@
                     <pic:cNvPicPr/>
                   </pic:nvPicPr>
                   <pic:blipFill>
-                    <a:blip r:embed="rId16">
+                    <a:blip r:embed="rId19">
                       <a:extLst>
                         <a:ext uri="{28A0092B-C50C-407E-A947-70E740481C1C}">
                           <a14:useLocalDpi xmlns:a14="http://schemas.microsoft.com/office/drawing/2010/main" val="0"/>
@@ -5199,6 +5640,20 @@
           <w:lang w:eastAsia="zh-CN"/>
         </w:rPr>
       </w:pPr>
+    </w:p>
+    <w:p>
+      <w:pPr>
+        <w:rPr>
+          <w:lang w:eastAsia="zh-CN"/>
+        </w:rPr>
+      </w:pPr>
+    </w:p>
+    <w:p>
+      <w:pPr>
+        <w:rPr>
+          <w:lang w:eastAsia="zh-CN"/>
+        </w:rPr>
+      </w:pPr>
       <w:r>
         <w:rPr>
           <w:lang w:eastAsia="zh-CN"/>
@@ -5222,14 +5677,18 @@
     </w:p>
     <w:p>
       <w:pPr>
-        <w:pStyle w:val="Ttulo1"/>
-        <w:rPr>
-          <w:lang w:eastAsia="zh-CN"/>
-        </w:rPr>
-      </w:pPr>
-      <w:bookmarkStart w:id="12" w:name="_Toc155732182"/>
-      <w:r>
-        <w:rPr>
+        <w:pStyle w:val="Ttulo2"/>
+        <w:rPr>
+          <w:sz w:val="44"/>
+          <w:szCs w:val="44"/>
+          <w:lang w:eastAsia="zh-CN"/>
+        </w:rPr>
+      </w:pPr>
+      <w:bookmarkStart w:id="12" w:name="_Toc155809774"/>
+      <w:r>
+        <w:rPr>
+          <w:sz w:val="44"/>
+          <w:szCs w:val="44"/>
           <w:lang w:eastAsia="zh-CN"/>
         </w:rPr>
         <w:t xml:space="preserve">Link </w:t>
@@ -5237,6 +5696,8 @@
       <w:proofErr w:type="spellStart"/>
       <w:r>
         <w:rPr>
+          <w:sz w:val="44"/>
+          <w:szCs w:val="44"/>
           <w:lang w:eastAsia="zh-CN"/>
         </w:rPr>
         <w:t>Github</w:t>
@@ -5246,19 +5707,13 @@
     </w:p>
     <w:p>
       <w:pPr>
-        <w:pStyle w:val="Ttulo1"/>
-        <w:rPr>
-          <w:lang w:eastAsia="zh-CN"/>
-        </w:rPr>
-      </w:pPr>
-    </w:p>
-    <w:p>
-      <w:pPr>
-        <w:rPr>
-          <w:lang w:eastAsia="zh-CN"/>
-        </w:rPr>
-      </w:pPr>
-      <w:hyperlink r:id="rId17" w:tgtFrame="_blank" w:tooltip="https://github.com/BrunoSilva077/lab_esof" w:history="1">
+        <w:rPr>
+          <w:color w:val="0563C1" w:themeColor="hyperlink"/>
+          <w:u w:val="single"/>
+          <w:lang w:eastAsia="zh-CN"/>
+        </w:rPr>
+      </w:pPr>
+      <w:hyperlink r:id="rId20" w:tgtFrame="_blank" w:tooltip="https://github.com/BrunoSilva077/lab_esof" w:history="1">
         <w:r>
           <w:rPr>
             <w:rStyle w:val="Hiperligao"/>
@@ -5268,8 +5723,145 @@
         </w:r>
       </w:hyperlink>
     </w:p>
+    <w:p>
+      <w:pPr>
+        <w:rPr>
+          <w:rStyle w:val="Hiperligao"/>
+          <w:lang w:eastAsia="zh-CN"/>
+        </w:rPr>
+      </w:pPr>
+    </w:p>
+    <w:p>
+      <w:pPr>
+        <w:pStyle w:val="Ttulo2"/>
+        <w:rPr>
+          <w:rStyle w:val="Hiperligao"/>
+          <w:sz w:val="40"/>
+          <w:szCs w:val="40"/>
+          <w:u w:val="none"/>
+          <w:lang w:eastAsia="zh-CN"/>
+        </w:rPr>
+      </w:pPr>
+    </w:p>
+    <w:p>
+      <w:pPr>
+        <w:pStyle w:val="Ttulo2"/>
+        <w:rPr>
+          <w:rStyle w:val="Hiperligao"/>
+          <w:sz w:val="40"/>
+          <w:szCs w:val="40"/>
+          <w:u w:val="none"/>
+          <w:lang w:eastAsia="zh-CN"/>
+        </w:rPr>
+      </w:pPr>
+      <w:bookmarkStart w:id="13" w:name="_Toc155809775"/>
+      <w:proofErr w:type="spellStart"/>
+      <w:r>
+        <w:rPr>
+          <w:rStyle w:val="Hiperligao"/>
+          <w:sz w:val="40"/>
+          <w:szCs w:val="40"/>
+          <w:u w:val="none"/>
+          <w:lang w:eastAsia="zh-CN"/>
+        </w:rPr>
+        <w:t>Debugging</w:t>
+      </w:r>
+      <w:proofErr w:type="spellEnd"/>
+      <w:r>
+        <w:rPr>
+          <w:rStyle w:val="Hiperligao"/>
+          <w:sz w:val="40"/>
+          <w:szCs w:val="40"/>
+          <w:u w:val="none"/>
+          <w:lang w:eastAsia="zh-CN"/>
+        </w:rPr>
+        <w:t xml:space="preserve"> e </w:t>
+      </w:r>
+      <w:proofErr w:type="spellStart"/>
+      <w:r>
+        <w:rPr>
+          <w:rStyle w:val="Hiperligao"/>
+          <w:sz w:val="40"/>
+          <w:szCs w:val="40"/>
+          <w:u w:val="none"/>
+          <w:lang w:eastAsia="zh-CN"/>
+        </w:rPr>
+        <w:t>Profiling</w:t>
+      </w:r>
+      <w:bookmarkEnd w:id="13"/>
+      <w:proofErr w:type="spellEnd"/>
+    </w:p>
+    <w:p>
+      <w:pPr>
+        <w:rPr>
+          <w:lang w:eastAsia="zh-CN"/>
+        </w:rPr>
+      </w:pPr>
+      <w:r>
+        <w:rPr>
+          <w:lang w:eastAsia="zh-CN"/>
+        </w:rPr>
+        <w:t xml:space="preserve">Neste requisito não conseguimos fazer o </w:t>
+      </w:r>
+      <w:proofErr w:type="spellStart"/>
+      <w:r>
+        <w:rPr>
+          <w:lang w:eastAsia="zh-CN"/>
+        </w:rPr>
+        <w:t>profiling</w:t>
+      </w:r>
+      <w:proofErr w:type="spellEnd"/>
+      <w:r>
+        <w:rPr>
+          <w:lang w:eastAsia="zh-CN"/>
+        </w:rPr>
+        <w:t xml:space="preserve"> através do </w:t>
+      </w:r>
+      <w:proofErr w:type="spellStart"/>
+      <w:r>
+        <w:rPr>
+          <w:lang w:eastAsia="zh-CN"/>
+        </w:rPr>
+        <w:t>webgrind</w:t>
+      </w:r>
+      <w:proofErr w:type="spellEnd"/>
+      <w:r>
+        <w:rPr>
+          <w:lang w:eastAsia="zh-CN"/>
+        </w:rPr>
+        <w:t xml:space="preserve">, no entanto em relação ao </w:t>
+      </w:r>
+      <w:proofErr w:type="spellStart"/>
+      <w:r>
+        <w:rPr>
+          <w:lang w:eastAsia="zh-CN"/>
+        </w:rPr>
+        <w:t>debugging</w:t>
+      </w:r>
+      <w:proofErr w:type="spellEnd"/>
+      <w:r>
+        <w:rPr>
+          <w:lang w:eastAsia="zh-CN"/>
+        </w:rPr>
+        <w:t xml:space="preserve"> temos a ferramenta </w:t>
+      </w:r>
+      <w:proofErr w:type="spellStart"/>
+      <w:r>
+        <w:rPr>
+          <w:lang w:eastAsia="zh-CN"/>
+        </w:rPr>
+        <w:t>Xdebug</w:t>
+      </w:r>
+      <w:proofErr w:type="spellEnd"/>
+      <w:r>
+        <w:rPr>
+          <w:lang w:eastAsia="zh-CN"/>
+        </w:rPr>
+        <w:t xml:space="preserve"> disponível para ser usada, mas não foi necessária.</w:t>
+      </w:r>
+    </w:p>
     <w:sectPr>
-      <w:headerReference w:type="default" r:id="rId18"/>
+      <w:headerReference w:type="default" r:id="rId21"/>
       <w:pgSz w:w="11906" w:h="16838"/>
       <w:pgMar w:top="1440" w:right="1800" w:bottom="1440" w:left="1800" w:header="720" w:footer="720" w:gutter="0"/>
       <w:cols w:space="720"/>
@@ -8499,6 +9091,7 @@
   <w:style w:type="character" w:default="1" w:styleId="Tipodeletrapredefinidodopargrafo">
     <w:name w:val="Default Paragraph Font"/>
     <w:uiPriority w:val="1"/>
+    <w:semiHidden/>
     <w:unhideWhenUsed/>
   </w:style>
   <w:style w:type="table" w:default="1" w:styleId="Tabelanormal">
@@ -8648,6 +9241,39 @@
     <w:rPr>
       <w:color w:val="605E5C"/>
       <w:shd w:val="clear" w:color="auto" w:fill="E1DFDD"/>
+    </w:rPr>
+  </w:style>
+  <w:style w:type="paragraph" w:styleId="Ttulo">
+    <w:name w:val="Title"/>
+    <w:basedOn w:val="Normal"/>
+    <w:next w:val="Normal"/>
+    <w:link w:val="TtuloCarter"/>
+    <w:qFormat/>
+    <w:rsid w:val="003249A0"/>
+    <w:pPr>
+      <w:spacing w:after="0" w:line="240" w:lineRule="auto"/>
+      <w:contextualSpacing/>
+    </w:pPr>
+    <w:rPr>
+      <w:rFonts w:asciiTheme="majorHAnsi" w:eastAsiaTheme="majorEastAsia" w:hAnsiTheme="majorHAnsi" w:cstheme="majorBidi"/>
+      <w:spacing w:val="-10"/>
+      <w:kern w:val="28"/>
+      <w:sz w:val="56"/>
+      <w:szCs w:val="56"/>
+    </w:rPr>
+  </w:style>
+  <w:style w:type="character" w:customStyle="1" w:styleId="TtuloCarter">
+    <w:name w:val="Título Caráter"/>
+    <w:basedOn w:val="Tipodeletrapredefinidodopargrafo"/>
+    <w:link w:val="Ttulo"/>
+    <w:rsid w:val="003249A0"/>
+    <w:rPr>
+      <w:rFonts w:asciiTheme="majorHAnsi" w:eastAsiaTheme="majorEastAsia" w:hAnsiTheme="majorHAnsi" w:cstheme="majorBidi"/>
+      <w:spacing w:val="-10"/>
+      <w:kern w:val="28"/>
+      <w:sz w:val="56"/>
+      <w:szCs w:val="56"/>
+      <w:lang w:eastAsia="en-US"/>
     </w:rPr>
   </w:style>
 </w:styles>

</xml_diff>